<commit_message>
Adding some operations for the admin creation
Added cnf pwd to the Login object, Modified the documentation file,
cleaned some code. Renamed the LoginInterface to LoginDAOInterface.
Added new constants in the SqlConstants and Constants class. Added a new
method into the login controller and Testing to be done.
</commit_message>
<xml_diff>
--- a/IamCore/Documents/Java Documentation.docx
+++ b/IamCore/Documents/Java Documentation.docx
@@ -332,19 +332,46 @@
     <w:p>
       <w:pPr>
         <w:pStyle w:val="NormalWeb"/>
-        <w:spacing w:before="0" w:beforeAutospacing="0" w:after="240" w:afterAutospacing="0"/>
+        <w:spacing w:before="0" w:beforeAutospacing="0"/>
         <w:ind w:left="360"/>
         <w:rPr>
           <w:rFonts w:ascii="Segoe UI" w:hAnsi="Segoe UI" w:cs="Segoe UI"/>
           <w:color w:val="24292E"/>
         </w:rPr>
       </w:pPr>
-      <w:r>
-        <w:rPr>
-          <w:rFonts w:ascii="Segoe UI" w:hAnsi="Segoe UI" w:cs="Segoe UI"/>
-          <w:color w:val="24292E"/>
-        </w:rPr>
-        <w:t xml:space="preserve">The backend operations have been tested. The project lacks a rich </w:t>
+      <w:proofErr w:type="spellStart"/>
+      <w:r>
+        <w:rPr>
+          <w:rFonts w:ascii="Segoe UI" w:hAnsi="Segoe UI" w:cs="Segoe UI"/>
+          <w:color w:val="24292E"/>
+        </w:rPr>
+        <w:t>Jmeter</w:t>
+      </w:r>
+      <w:proofErr w:type="spellEnd"/>
+      <w:r>
+        <w:rPr>
+          <w:rFonts w:ascii="Segoe UI" w:hAnsi="Segoe UI" w:cs="Segoe UI"/>
+          <w:color w:val="24292E"/>
+        </w:rPr>
+        <w:t xml:space="preserve"> testing to see the performance of the application.</w:t>
+      </w:r>
+    </w:p>
+    <w:p>
+      <w:pPr>
+        <w:pStyle w:val="NormalWeb"/>
+        <w:spacing w:before="0" w:beforeAutospacing="0"/>
+        <w:ind w:left="360"/>
+        <w:rPr>
+          <w:rFonts w:ascii="Segoe UI" w:hAnsi="Segoe UI" w:cs="Segoe UI"/>
+          <w:color w:val="24292E"/>
+        </w:rPr>
+      </w:pPr>
+      <w:r>
+        <w:rPr>
+          <w:rFonts w:ascii="Segoe UI" w:hAnsi="Segoe UI" w:cs="Segoe UI"/>
+          <w:color w:val="24292E"/>
+        </w:rPr>
+        <w:t xml:space="preserve">Making the </w:t>
       </w:r>
       <w:proofErr w:type="gramStart"/>
       <w:r>
@@ -352,7 +379,7 @@
           <w:rFonts w:ascii="Segoe UI" w:hAnsi="Segoe UI" w:cs="Segoe UI"/>
           <w:color w:val="24292E"/>
         </w:rPr>
-        <w:t>front end</w:t>
+        <w:t>web  pages</w:t>
       </w:r>
       <w:proofErr w:type="gramEnd"/>
       <w:r>
@@ -360,34 +387,7 @@
           <w:rFonts w:ascii="Segoe UI" w:hAnsi="Segoe UI" w:cs="Segoe UI"/>
           <w:color w:val="24292E"/>
         </w:rPr>
-        <w:t xml:space="preserve"> design. The flow needs to be tested once the front end is available.</w:t>
-      </w:r>
-    </w:p>
-    <w:p>
-      <w:pPr>
-        <w:pStyle w:val="NormalWeb"/>
-        <w:spacing w:before="0" w:beforeAutospacing="0"/>
-        <w:ind w:left="360"/>
-        <w:rPr>
-          <w:rFonts w:ascii="Segoe UI" w:hAnsi="Segoe UI" w:cs="Segoe UI"/>
-          <w:color w:val="24292E"/>
-        </w:rPr>
-      </w:pPr>
-      <w:proofErr w:type="spellStart"/>
-      <w:r>
-        <w:rPr>
-          <w:rFonts w:ascii="Segoe UI" w:hAnsi="Segoe UI" w:cs="Segoe UI"/>
-          <w:color w:val="24292E"/>
-        </w:rPr>
-        <w:t>Jmeter</w:t>
-      </w:r>
-      <w:proofErr w:type="spellEnd"/>
-      <w:r>
-        <w:rPr>
-          <w:rFonts w:ascii="Segoe UI" w:hAnsi="Segoe UI" w:cs="Segoe UI"/>
-          <w:color w:val="24292E"/>
-        </w:rPr>
-        <w:t xml:space="preserve"> testing to see the performance of the application.</w:t>
+        <w:t xml:space="preserve"> responsive.</w:t>
       </w:r>
     </w:p>
     <w:p>
@@ -3598,6 +3598,26 @@
         <w:rPr>
           <w:rFonts w:ascii="Segoe UI" w:hAnsi="Segoe UI" w:cs="Segoe UI"/>
           <w:color w:val="24292E"/>
+          <w:highlight w:val="yellow"/>
+          <w:lang w:val="en-IN"/>
+        </w:rPr>
+        <w:t>You would need to add an admin to the LOGIN Table before logging into the application and testing the operations.</w:t>
+      </w:r>
+    </w:p>
+    <w:p>
+      <w:pPr>
+        <w:pStyle w:val="NormalWeb"/>
+        <w:spacing w:before="0" w:beforeAutospacing="0"/>
+        <w:rPr>
+          <w:rFonts w:ascii="Segoe UI" w:hAnsi="Segoe UI" w:cs="Segoe UI"/>
+          <w:color w:val="24292E"/>
+          <w:lang w:val="en-IN"/>
+        </w:rPr>
+      </w:pPr>
+      <w:r>
+        <w:rPr>
+          <w:rFonts w:ascii="Segoe UI" w:hAnsi="Segoe UI" w:cs="Segoe UI"/>
+          <w:color w:val="24292E"/>
           <w:lang w:val="en-IN"/>
         </w:rPr>
         <w:t xml:space="preserve">You would need to configure the System property as </w:t>
@@ -3763,6 +3783,7 @@
           <w:color w:val="24292E"/>
           <w:lang w:val="en-IN"/>
         </w:rPr>
+        <w:lastRenderedPageBreak/>
         <w:t>PASSWORD=root</w:t>
       </w:r>
     </w:p>
@@ -3822,6 +3843,37 @@
         <w:t>=true</w:t>
       </w:r>
       <w:proofErr w:type="gramEnd"/>
+    </w:p>
+    <w:p>
+      <w:pPr>
+        <w:pStyle w:val="NormalWeb"/>
+        <w:spacing w:before="0" w:beforeAutospacing="0"/>
+        <w:rPr>
+          <w:rFonts w:ascii="Segoe UI" w:hAnsi="Segoe UI" w:cs="Segoe UI"/>
+          <w:color w:val="24292E"/>
+          <w:lang w:val="en-IN"/>
+        </w:rPr>
+      </w:pPr>
+    </w:p>
+    <w:p>
+      <w:pPr>
+        <w:pStyle w:val="NormalWeb"/>
+        <w:spacing w:before="0" w:beforeAutospacing="0"/>
+        <w:rPr>
+          <w:rFonts w:ascii="Segoe UI" w:hAnsi="Segoe UI" w:cs="Segoe UI"/>
+          <w:color w:val="24292E"/>
+          <w:lang w:val="en-IN"/>
+        </w:rPr>
+      </w:pPr>
+      <w:r>
+        <w:rPr>
+          <w:rFonts w:ascii="Segoe UI" w:hAnsi="Segoe UI" w:cs="Segoe UI"/>
+          <w:color w:val="24292E"/>
+          <w:highlight w:val="yellow"/>
+          <w:lang w:val="en-IN"/>
+        </w:rPr>
+        <w:t>The database needs to be running to test the application.</w:t>
+      </w:r>
     </w:p>
     <w:p>
       <w:pPr>
@@ -3881,18 +3933,492 @@
           <w:color w:val="24292E"/>
           <w:lang w:val="en-IN"/>
         </w:rPr>
-        <w:t xml:space="preserve">Since only the login page is ready, I would </w:t>
+        <w:t>Login Screen</w:t>
+      </w:r>
+    </w:p>
+    <w:p>
+      <w:pPr>
+        <w:pStyle w:val="NormalWeb"/>
+        <w:spacing w:before="0" w:beforeAutospacing="0"/>
+        <w:rPr>
+          <w:rFonts w:ascii="Segoe UI" w:hAnsi="Segoe UI" w:cs="Segoe UI"/>
+          <w:color w:val="24292E"/>
+          <w:lang w:val="en-IN"/>
+        </w:rPr>
+      </w:pPr>
+      <w:r>
+        <w:rPr>
+          <w:noProof/>
+        </w:rPr>
+        <w:drawing>
+          <wp:inline distT="0" distB="0" distL="0" distR="0" wp14:anchorId="6EFFC6F5" wp14:editId="6580A49B">
+            <wp:extent cx="4076700" cy="5238750"/>
+            <wp:effectExtent l="0" t="0" r="0" b="0"/>
+            <wp:docPr id="14" name="Picture 14"/>
+            <wp:cNvGraphicFramePr>
+              <a:graphicFrameLocks xmlns:a="http://schemas.openxmlformats.org/drawingml/2006/main" noChangeAspect="1"/>
+            </wp:cNvGraphicFramePr>
+            <a:graphic xmlns:a="http://schemas.openxmlformats.org/drawingml/2006/main">
+              <a:graphicData uri="http://schemas.openxmlformats.org/drawingml/2006/picture">
+                <pic:pic xmlns:pic="http://schemas.openxmlformats.org/drawingml/2006/picture">
+                  <pic:nvPicPr>
+                    <pic:cNvPr id="1" name=""/>
+                    <pic:cNvPicPr/>
+                  </pic:nvPicPr>
+                  <pic:blipFill>
+                    <a:blip r:embed="rId5"/>
+                    <a:stretch>
+                      <a:fillRect/>
+                    </a:stretch>
+                  </pic:blipFill>
+                  <pic:spPr>
+                    <a:xfrm>
+                      <a:off x="0" y="0"/>
+                      <a:ext cx="4076700" cy="5238750"/>
+                    </a:xfrm>
+                    <a:prstGeom prst="rect">
+                      <a:avLst/>
+                    </a:prstGeom>
+                  </pic:spPr>
+                </pic:pic>
+              </a:graphicData>
+            </a:graphic>
+          </wp:inline>
+        </w:drawing>
+      </w:r>
+    </w:p>
+    <w:p>
+      <w:pPr>
+        <w:pStyle w:val="NormalWeb"/>
+        <w:spacing w:before="0" w:beforeAutospacing="0"/>
+        <w:rPr>
+          <w:rFonts w:ascii="Segoe UI" w:hAnsi="Segoe UI" w:cs="Segoe UI"/>
+          <w:color w:val="24292E"/>
+          <w:lang w:val="en-IN"/>
+        </w:rPr>
+      </w:pPr>
+    </w:p>
+    <w:p>
+      <w:pPr>
+        <w:pStyle w:val="NormalWeb"/>
+        <w:spacing w:before="0" w:beforeAutospacing="0"/>
+        <w:rPr>
+          <w:rFonts w:ascii="Segoe UI" w:hAnsi="Segoe UI" w:cs="Segoe UI"/>
+          <w:color w:val="24292E"/>
+          <w:lang w:val="en-IN"/>
+        </w:rPr>
+      </w:pPr>
+      <w:r>
+        <w:rPr>
+          <w:rFonts w:ascii="Segoe UI" w:hAnsi="Segoe UI" w:cs="Segoe UI"/>
+          <w:color w:val="24292E"/>
+          <w:lang w:val="en-IN"/>
+        </w:rPr>
+        <w:t>Admin Screen</w:t>
+      </w:r>
+    </w:p>
+    <w:p>
+      <w:pPr>
+        <w:pStyle w:val="NormalWeb"/>
+        <w:spacing w:before="0" w:beforeAutospacing="0"/>
+        <w:rPr>
+          <w:rFonts w:ascii="Segoe UI" w:hAnsi="Segoe UI" w:cs="Segoe UI"/>
+          <w:color w:val="24292E"/>
+          <w:lang w:val="en-IN"/>
+        </w:rPr>
+      </w:pPr>
+    </w:p>
+    <w:p>
+      <w:pPr>
+        <w:pStyle w:val="NormalWeb"/>
+        <w:spacing w:before="0" w:beforeAutospacing="0"/>
+        <w:rPr>
+          <w:rFonts w:ascii="Segoe UI" w:hAnsi="Segoe UI" w:cs="Segoe UI"/>
+          <w:color w:val="24292E"/>
+          <w:lang w:val="en-IN"/>
+        </w:rPr>
+      </w:pPr>
+      <w:r>
+        <w:rPr>
+          <w:noProof/>
+        </w:rPr>
+        <w:drawing>
+          <wp:inline distT="0" distB="0" distL="0" distR="0" wp14:anchorId="48807647" wp14:editId="22D1C6B9">
+            <wp:extent cx="5731510" cy="3027680"/>
+            <wp:effectExtent l="0" t="0" r="2540" b="1270"/>
+            <wp:docPr id="15" name="Picture 15"/>
+            <wp:cNvGraphicFramePr>
+              <a:graphicFrameLocks xmlns:a="http://schemas.openxmlformats.org/drawingml/2006/main" noChangeAspect="1"/>
+            </wp:cNvGraphicFramePr>
+            <a:graphic xmlns:a="http://schemas.openxmlformats.org/drawingml/2006/main">
+              <a:graphicData uri="http://schemas.openxmlformats.org/drawingml/2006/picture">
+                <pic:pic xmlns:pic="http://schemas.openxmlformats.org/drawingml/2006/picture">
+                  <pic:nvPicPr>
+                    <pic:cNvPr id="1" name=""/>
+                    <pic:cNvPicPr/>
+                  </pic:nvPicPr>
+                  <pic:blipFill>
+                    <a:blip r:embed="rId6"/>
+                    <a:stretch>
+                      <a:fillRect/>
+                    </a:stretch>
+                  </pic:blipFill>
+                  <pic:spPr>
+                    <a:xfrm>
+                      <a:off x="0" y="0"/>
+                      <a:ext cx="5731510" cy="3027680"/>
+                    </a:xfrm>
+                    <a:prstGeom prst="rect">
+                      <a:avLst/>
+                    </a:prstGeom>
+                  </pic:spPr>
+                </pic:pic>
+              </a:graphicData>
+            </a:graphic>
+          </wp:inline>
+        </w:drawing>
+      </w:r>
+    </w:p>
+    <w:p>
+      <w:pPr>
+        <w:pStyle w:val="NormalWeb"/>
+        <w:spacing w:before="0" w:beforeAutospacing="0"/>
+        <w:rPr>
+          <w:rFonts w:ascii="Segoe UI" w:hAnsi="Segoe UI" w:cs="Segoe UI"/>
+          <w:color w:val="24292E"/>
+          <w:lang w:val="en-IN"/>
+        </w:rPr>
+      </w:pPr>
+    </w:p>
+    <w:p>
+      <w:pPr>
+        <w:pStyle w:val="NormalWeb"/>
+        <w:spacing w:before="0" w:beforeAutospacing="0"/>
+        <w:rPr>
+          <w:rFonts w:ascii="Segoe UI" w:hAnsi="Segoe UI" w:cs="Segoe UI"/>
+          <w:color w:val="24292E"/>
+          <w:lang w:val="en-IN"/>
+        </w:rPr>
+      </w:pPr>
+      <w:r>
+        <w:rPr>
+          <w:rFonts w:ascii="Segoe UI" w:hAnsi="Segoe UI" w:cs="Segoe UI"/>
+          <w:color w:val="24292E"/>
+          <w:lang w:val="en-IN"/>
+        </w:rPr>
+        <w:t>Create Screen</w:t>
+      </w:r>
+    </w:p>
+    <w:p>
+      <w:pPr>
+        <w:pStyle w:val="NormalWeb"/>
+        <w:spacing w:before="0" w:beforeAutospacing="0"/>
+        <w:rPr>
+          <w:rFonts w:ascii="Segoe UI" w:hAnsi="Segoe UI" w:cs="Segoe UI"/>
+          <w:color w:val="24292E"/>
+          <w:lang w:val="en-IN"/>
+        </w:rPr>
+      </w:pPr>
+    </w:p>
+    <w:p>
+      <w:pPr>
+        <w:pStyle w:val="NormalWeb"/>
+        <w:spacing w:before="0" w:beforeAutospacing="0"/>
+        <w:rPr>
+          <w:rFonts w:ascii="Segoe UI" w:hAnsi="Segoe UI" w:cs="Segoe UI"/>
+          <w:color w:val="24292E"/>
+          <w:lang w:val="en-IN"/>
+        </w:rPr>
+      </w:pPr>
+      <w:r>
+        <w:rPr>
+          <w:noProof/>
+        </w:rPr>
+        <w:lastRenderedPageBreak/>
+        <w:drawing>
+          <wp:inline distT="0" distB="0" distL="0" distR="0" wp14:anchorId="62E045F1" wp14:editId="50E81294">
+            <wp:extent cx="3657600" cy="5114925"/>
+            <wp:effectExtent l="0" t="0" r="0" b="9525"/>
+            <wp:docPr id="16" name="Picture 16"/>
+            <wp:cNvGraphicFramePr>
+              <a:graphicFrameLocks xmlns:a="http://schemas.openxmlformats.org/drawingml/2006/main" noChangeAspect="1"/>
+            </wp:cNvGraphicFramePr>
+            <a:graphic xmlns:a="http://schemas.openxmlformats.org/drawingml/2006/main">
+              <a:graphicData uri="http://schemas.openxmlformats.org/drawingml/2006/picture">
+                <pic:pic xmlns:pic="http://schemas.openxmlformats.org/drawingml/2006/picture">
+                  <pic:nvPicPr>
+                    <pic:cNvPr id="1" name=""/>
+                    <pic:cNvPicPr/>
+                  </pic:nvPicPr>
+                  <pic:blipFill>
+                    <a:blip r:embed="rId7"/>
+                    <a:stretch>
+                      <a:fillRect/>
+                    </a:stretch>
+                  </pic:blipFill>
+                  <pic:spPr>
+                    <a:xfrm>
+                      <a:off x="0" y="0"/>
+                      <a:ext cx="3657600" cy="5114925"/>
+                    </a:xfrm>
+                    <a:prstGeom prst="rect">
+                      <a:avLst/>
+                    </a:prstGeom>
+                  </pic:spPr>
+                </pic:pic>
+              </a:graphicData>
+            </a:graphic>
+          </wp:inline>
+        </w:drawing>
+      </w:r>
+    </w:p>
+    <w:p>
+      <w:pPr>
+        <w:pStyle w:val="NormalWeb"/>
+        <w:spacing w:before="0" w:beforeAutospacing="0"/>
+        <w:rPr>
+          <w:rFonts w:ascii="Segoe UI" w:hAnsi="Segoe UI" w:cs="Segoe UI"/>
+          <w:color w:val="24292E"/>
+          <w:lang w:val="en-IN"/>
+        </w:rPr>
+      </w:pPr>
+    </w:p>
+    <w:p>
+      <w:pPr>
+        <w:pStyle w:val="NormalWeb"/>
+        <w:spacing w:before="0" w:beforeAutospacing="0"/>
+        <w:rPr>
+          <w:rFonts w:ascii="Segoe UI" w:hAnsi="Segoe UI" w:cs="Segoe UI"/>
+          <w:color w:val="24292E"/>
+          <w:lang w:val="en-IN"/>
+        </w:rPr>
+      </w:pPr>
+      <w:r>
+        <w:rPr>
+          <w:rFonts w:ascii="Segoe UI" w:hAnsi="Segoe UI" w:cs="Segoe UI"/>
+          <w:color w:val="24292E"/>
+          <w:lang w:val="en-IN"/>
+        </w:rPr>
+        <w:t>Search Screen</w:t>
+      </w:r>
+    </w:p>
+    <w:p>
+      <w:pPr>
+        <w:pStyle w:val="NormalWeb"/>
+        <w:spacing w:before="0" w:beforeAutospacing="0"/>
+        <w:rPr>
+          <w:rFonts w:ascii="Segoe UI" w:hAnsi="Segoe UI" w:cs="Segoe UI"/>
+          <w:color w:val="24292E"/>
+          <w:lang w:val="en-IN"/>
+        </w:rPr>
+      </w:pPr>
+    </w:p>
+    <w:p>
+      <w:pPr>
+        <w:pStyle w:val="NormalWeb"/>
+        <w:spacing w:before="0" w:beforeAutospacing="0"/>
+        <w:rPr>
+          <w:rFonts w:ascii="Segoe UI" w:hAnsi="Segoe UI" w:cs="Segoe UI"/>
+          <w:color w:val="24292E"/>
+          <w:lang w:val="en-IN"/>
+        </w:rPr>
+      </w:pPr>
+      <w:r>
+        <w:rPr>
+          <w:noProof/>
+        </w:rPr>
+        <w:lastRenderedPageBreak/>
+        <w:drawing>
+          <wp:inline distT="0" distB="0" distL="0" distR="0" wp14:anchorId="1BD59BEF" wp14:editId="6CCBF192">
+            <wp:extent cx="3695700" cy="5219700"/>
+            <wp:effectExtent l="0" t="0" r="0" b="0"/>
+            <wp:docPr id="17" name="Picture 17"/>
+            <wp:cNvGraphicFramePr>
+              <a:graphicFrameLocks xmlns:a="http://schemas.openxmlformats.org/drawingml/2006/main" noChangeAspect="1"/>
+            </wp:cNvGraphicFramePr>
+            <a:graphic xmlns:a="http://schemas.openxmlformats.org/drawingml/2006/main">
+              <a:graphicData uri="http://schemas.openxmlformats.org/drawingml/2006/picture">
+                <pic:pic xmlns:pic="http://schemas.openxmlformats.org/drawingml/2006/picture">
+                  <pic:nvPicPr>
+                    <pic:cNvPr id="1" name=""/>
+                    <pic:cNvPicPr/>
+                  </pic:nvPicPr>
+                  <pic:blipFill>
+                    <a:blip r:embed="rId8"/>
+                    <a:stretch>
+                      <a:fillRect/>
+                    </a:stretch>
+                  </pic:blipFill>
+                  <pic:spPr>
+                    <a:xfrm>
+                      <a:off x="0" y="0"/>
+                      <a:ext cx="3695700" cy="5219700"/>
+                    </a:xfrm>
+                    <a:prstGeom prst="rect">
+                      <a:avLst/>
+                    </a:prstGeom>
+                  </pic:spPr>
+                </pic:pic>
+              </a:graphicData>
+            </a:graphic>
+          </wp:inline>
+        </w:drawing>
+      </w:r>
+    </w:p>
+    <w:p>
+      <w:pPr>
+        <w:pStyle w:val="NormalWeb"/>
+        <w:spacing w:before="0" w:beforeAutospacing="0"/>
+        <w:rPr>
+          <w:rFonts w:ascii="Segoe UI" w:hAnsi="Segoe UI" w:cs="Segoe UI"/>
+          <w:color w:val="24292E"/>
+          <w:lang w:val="en-IN"/>
+        </w:rPr>
+      </w:pPr>
+    </w:p>
+    <w:p>
+      <w:pPr>
+        <w:pStyle w:val="NormalWeb"/>
+        <w:spacing w:before="0" w:beforeAutospacing="0"/>
+        <w:rPr>
+          <w:rFonts w:ascii="Segoe UI" w:hAnsi="Segoe UI" w:cs="Segoe UI"/>
+          <w:color w:val="24292E"/>
+          <w:lang w:val="en-IN"/>
+        </w:rPr>
+      </w:pPr>
+      <w:r>
+        <w:rPr>
+          <w:rFonts w:ascii="Segoe UI" w:hAnsi="Segoe UI" w:cs="Segoe UI"/>
+          <w:color w:val="24292E"/>
+          <w:lang w:val="en-IN"/>
+        </w:rPr>
+        <w:t>Update Screen</w:t>
+      </w:r>
+    </w:p>
+    <w:p>
+      <w:pPr>
+        <w:pStyle w:val="NormalWeb"/>
+        <w:spacing w:before="0" w:beforeAutospacing="0"/>
+        <w:rPr>
+          <w:rFonts w:ascii="Segoe UI" w:hAnsi="Segoe UI" w:cs="Segoe UI"/>
+          <w:color w:val="24292E"/>
+          <w:lang w:val="en-IN"/>
+        </w:rPr>
+      </w:pPr>
+      <w:r>
+        <w:rPr>
+          <w:noProof/>
+        </w:rPr>
+        <w:lastRenderedPageBreak/>
+        <w:drawing>
+          <wp:inline distT="0" distB="0" distL="0" distR="0" wp14:anchorId="0F0EDDAD" wp14:editId="485AEEA5">
+            <wp:extent cx="3819525" cy="5172075"/>
+            <wp:effectExtent l="0" t="0" r="9525" b="9525"/>
+            <wp:docPr id="18" name="Picture 18"/>
+            <wp:cNvGraphicFramePr>
+              <a:graphicFrameLocks xmlns:a="http://schemas.openxmlformats.org/drawingml/2006/main" noChangeAspect="1"/>
+            </wp:cNvGraphicFramePr>
+            <a:graphic xmlns:a="http://schemas.openxmlformats.org/drawingml/2006/main">
+              <a:graphicData uri="http://schemas.openxmlformats.org/drawingml/2006/picture">
+                <pic:pic xmlns:pic="http://schemas.openxmlformats.org/drawingml/2006/picture">
+                  <pic:nvPicPr>
+                    <pic:cNvPr id="1" name=""/>
+                    <pic:cNvPicPr/>
+                  </pic:nvPicPr>
+                  <pic:blipFill>
+                    <a:blip r:embed="rId9"/>
+                    <a:stretch>
+                      <a:fillRect/>
+                    </a:stretch>
+                  </pic:blipFill>
+                  <pic:spPr>
+                    <a:xfrm>
+                      <a:off x="0" y="0"/>
+                      <a:ext cx="3819525" cy="5172075"/>
+                    </a:xfrm>
+                    <a:prstGeom prst="rect">
+                      <a:avLst/>
+                    </a:prstGeom>
+                  </pic:spPr>
+                </pic:pic>
+              </a:graphicData>
+            </a:graphic>
+          </wp:inline>
+        </w:drawing>
+      </w:r>
+    </w:p>
+    <w:p>
+      <w:pPr>
+        <w:pStyle w:val="NormalWeb"/>
+        <w:spacing w:before="0" w:beforeAutospacing="0"/>
+        <w:rPr>
+          <w:rFonts w:ascii="Segoe UI" w:hAnsi="Segoe UI" w:cs="Segoe UI"/>
+          <w:color w:val="24292E"/>
+          <w:lang w:val="en-IN"/>
+        </w:rPr>
+      </w:pPr>
+    </w:p>
+    <w:p>
+      <w:pPr>
+        <w:pStyle w:val="NormalWeb"/>
+        <w:spacing w:before="0" w:beforeAutospacing="0"/>
+        <w:rPr>
+          <w:rFonts w:ascii="Segoe UI" w:hAnsi="Segoe UI" w:cs="Segoe UI"/>
+          <w:color w:val="24292E"/>
+          <w:lang w:val="en-IN"/>
+        </w:rPr>
+      </w:pPr>
+      <w:r>
+        <w:rPr>
+          <w:rFonts w:ascii="Segoe UI" w:hAnsi="Segoe UI" w:cs="Segoe UI"/>
+          <w:color w:val="24292E"/>
+          <w:lang w:val="en-IN"/>
+        </w:rPr>
+        <w:t>Delete Screen</w:t>
+      </w:r>
+    </w:p>
+    <w:p>
+      <w:pPr>
+        <w:pStyle w:val="NormalWeb"/>
+        <w:spacing w:before="0" w:beforeAutospacing="0"/>
+        <w:rPr>
+          <w:rFonts w:ascii="Segoe UI" w:hAnsi="Segoe UI" w:cs="Segoe UI"/>
+          <w:color w:val="24292E"/>
+          <w:lang w:val="en-IN"/>
+        </w:rPr>
+      </w:pPr>
+      <w:r>
+        <w:rPr>
+          <w:rFonts w:ascii="Segoe UI" w:hAnsi="Segoe UI" w:cs="Segoe UI"/>
+          <w:color w:val="24292E"/>
+          <w:lang w:val="en-IN"/>
+        </w:rPr>
+        <w:t>Etc etc</w:t>
       </w:r>
       <w:bookmarkStart w:id="0" w:name="_GoBack"/>
       <w:bookmarkEnd w:id="0"/>
-      <w:r>
-        <w:rPr>
-          <w:rFonts w:ascii="Segoe UI" w:hAnsi="Segoe UI" w:cs="Segoe UI"/>
-          <w:color w:val="24292E"/>
-          <w:lang w:val="en-IN"/>
-        </w:rPr>
-        <w:t>only be able to cater the screenshot of the first page.</w:t>
-      </w:r>
+    </w:p>
+    <w:p>
+      <w:pPr>
+        <w:pStyle w:val="NormalWeb"/>
+        <w:spacing w:before="0" w:beforeAutospacing="0"/>
+        <w:rPr>
+          <w:rFonts w:ascii="Segoe UI" w:hAnsi="Segoe UI" w:cs="Segoe UI"/>
+          <w:color w:val="24292E"/>
+          <w:lang w:val="en-IN"/>
+        </w:rPr>
+      </w:pPr>
+    </w:p>
+    <w:p>
+      <w:pPr>
+        <w:pStyle w:val="NormalWeb"/>
+        <w:spacing w:before="0" w:beforeAutospacing="0"/>
+        <w:rPr>
+          <w:rFonts w:ascii="Segoe UI" w:hAnsi="Segoe UI" w:cs="Segoe UI"/>
+          <w:color w:val="24292E"/>
+          <w:lang w:val="en-IN"/>
+        </w:rPr>
+      </w:pPr>
     </w:p>
     <w:p>
       <w:pPr>
@@ -3935,7 +4461,7 @@
         </w:rPr>
         <w:t xml:space="preserve">Just referred this website </w:t>
       </w:r>
-      <w:hyperlink r:id="rId5" w:history="1">
+      <w:hyperlink r:id="rId10" w:history="1">
         <w:r>
           <w:rPr>
             <w:rStyle w:val="Hyperlink"/>

</xml_diff>